<commit_message>
II.2.5 use case splited and fixed
</commit_message>
<xml_diff>
--- a/docs/Version_0.docx
+++ b/docs/Version_0.docx
@@ -7969,7 +7969,7 @@
           <w:rtl/>
         </w:rPr>
         <w:lastRenderedPageBreak/>
-        <w:t>משתמשים</w:t>
+        <w:t>משתמשים (</w:t>
       </w:r>
       <w:r>
         <w:rPr>
@@ -7979,31 +7979,8 @@
           <w:sz w:val="32"/>
           <w:szCs w:val="32"/>
           <w:u w:val="single"/>
-          <w:rtl/>
-        </w:rPr>
-        <w:t xml:space="preserve"> (</w:t>
-      </w:r>
-      <w:r>
-        <w:rPr>
-          <w:rFonts w:asciiTheme="minorBidi" w:hAnsiTheme="minorBidi" w:hint="cs"/>
-          <w:b/>
-          <w:bCs/>
-          <w:sz w:val="32"/>
-          <w:szCs w:val="32"/>
-          <w:u w:val="single"/>
-        </w:rPr>
-        <w:t>I</w:t>
-      </w:r>
-      <w:r>
-        <w:rPr>
-          <w:rFonts w:asciiTheme="minorBidi" w:hAnsiTheme="minorBidi" w:hint="cs"/>
-          <w:b/>
-          <w:bCs/>
-          <w:sz w:val="32"/>
-          <w:szCs w:val="32"/>
-          <w:u w:val="single"/>
-        </w:rPr>
-        <w:t>I</w:t>
+        </w:rPr>
+        <w:t>II</w:t>
       </w:r>
       <w:r>
         <w:rPr>
@@ -12372,64 +12349,82 @@
         <w:spacing w:line="360" w:lineRule="auto"/>
         <w:jc w:val="both"/>
         <w:rPr>
+          <w:rFonts w:asciiTheme="minorBidi" w:hAnsiTheme="minorBidi"/>
+          <w:b/>
+          <w:bCs/>
+          <w:rtl/>
+        </w:rPr>
+      </w:pPr>
+      <w:r>
+        <w:rPr>
+          <w:rFonts w:asciiTheme="minorBidi" w:hAnsiTheme="minorBidi"/>
+          <w:b/>
+          <w:bCs/>
+          <w:rtl/>
+        </w:rPr>
+        <w:t>רכישת עגלת הקניות</w:t>
+      </w:r>
+      <w:r>
+        <w:rPr>
           <w:rFonts w:asciiTheme="minorBidi" w:hAnsiTheme="minorBidi" w:hint="cs"/>
           <w:b/>
           <w:bCs/>
           <w:rtl/>
         </w:rPr>
-      </w:pPr>
-      <w:r>
+        <w:t xml:space="preserve"> (2.5)</w:t>
+      </w:r>
+    </w:p>
+    <w:p>
+      <w:pPr>
+        <w:pStyle w:val="ListParagraph"/>
+        <w:numPr>
+          <w:ilvl w:val="0"/>
+          <w:numId w:val="11"/>
+        </w:numPr>
+        <w:spacing w:line="360" w:lineRule="auto"/>
+        <w:jc w:val="both"/>
         <w:rPr>
           <w:rFonts w:asciiTheme="minorBidi" w:hAnsiTheme="minorBidi"/>
           <w:b/>
           <w:bCs/>
-          <w:rtl/>
-        </w:rPr>
-        <w:t>רכישת עגלת הקניות</w:t>
-      </w:r>
+        </w:rPr>
+      </w:pPr>
       <w:r>
         <w:rPr>
           <w:rFonts w:asciiTheme="minorBidi" w:hAnsiTheme="minorBidi" w:hint="cs"/>
+          <w:rtl/>
+        </w:rPr>
+        <w:t>שחקנים: משתמש אורח או מנוי</w:t>
+      </w:r>
+    </w:p>
+    <w:p>
+      <w:pPr>
+        <w:pStyle w:val="ListParagraph"/>
+        <w:numPr>
+          <w:ilvl w:val="0"/>
+          <w:numId w:val="11"/>
+        </w:numPr>
+        <w:spacing w:line="360" w:lineRule="auto"/>
+        <w:jc w:val="both"/>
+        <w:rPr>
+          <w:rFonts w:asciiTheme="minorBidi" w:hAnsiTheme="minorBidi"/>
           <w:b/>
           <w:bCs/>
-          <w:rtl/>
-        </w:rPr>
-        <w:t xml:space="preserve"> (2.5)</w:t>
-      </w:r>
-    </w:p>
-    <w:p>
-      <w:pPr>
-        <w:spacing w:line="360" w:lineRule="auto"/>
-        <w:jc w:val="both"/>
-        <w:rPr>
-          <w:rFonts w:asciiTheme="minorBidi" w:hAnsiTheme="minorBidi"/>
-          <w:u w:val="single"/>
-          <w:rtl/>
-        </w:rPr>
-      </w:pPr>
-      <w:r>
-        <w:rPr>
-          <w:rFonts w:asciiTheme="minorBidi" w:hAnsiTheme="minorBidi"/>
-          <w:u w:val="single"/>
-          <w:rtl/>
-        </w:rPr>
-        <w:t>אישור רכישת עגלת קניות במערכת</w:t>
-      </w:r>
+        </w:rPr>
+      </w:pPr>
       <w:r>
         <w:rPr>
           <w:rFonts w:asciiTheme="minorBidi" w:hAnsiTheme="minorBidi" w:hint="cs"/>
-          <w:u w:val="single"/>
-          <w:rtl/>
-        </w:rPr>
-        <w:t xml:space="preserve"> (2.5.1)</w:t>
-      </w:r>
-      <w:r>
-        <w:rPr>
-          <w:rFonts w:asciiTheme="minorBidi" w:hAnsiTheme="minorBidi"/>
-          <w:u w:val="single"/>
-          <w:rtl/>
-        </w:rPr>
-        <w:t>:</w:t>
+          <w:rtl/>
+        </w:rPr>
+        <w:t xml:space="preserve">פרמטרים: עגלת קניות, </w:t>
+      </w:r>
+      <w:r>
+        <w:rPr>
+          <w:rFonts w:asciiTheme="minorBidi" w:hAnsiTheme="minorBidi" w:hint="cs"/>
+          <w:rtl/>
+        </w:rPr>
+        <w:t>אמצעי תשלום, כתובת</w:t>
       </w:r>
     </w:p>
     <w:p>
@@ -12443,14 +12438,16 @@
         <w:jc w:val="both"/>
         <w:rPr>
           <w:rFonts w:asciiTheme="minorBidi" w:hAnsiTheme="minorBidi"/>
-        </w:rPr>
-      </w:pPr>
-      <w:r>
-        <w:rPr>
-          <w:rFonts w:asciiTheme="minorBidi" w:hAnsiTheme="minorBidi"/>
-          <w:rtl/>
-        </w:rPr>
-        <w:t>שחקנים: מערכת</w:t>
+          <w:b/>
+          <w:bCs/>
+        </w:rPr>
+      </w:pPr>
+      <w:r>
+        <w:rPr>
+          <w:rFonts w:asciiTheme="minorBidi" w:hAnsiTheme="minorBidi" w:hint="cs"/>
+          <w:rtl/>
+        </w:rPr>
+        <w:t>תנאי מקדים: עגלת הקניות אינה ריקה</w:t>
       </w:r>
     </w:p>
     <w:p>
@@ -12464,27 +12461,16 @@
         <w:jc w:val="both"/>
         <w:rPr>
           <w:rFonts w:asciiTheme="minorBidi" w:hAnsiTheme="minorBidi"/>
-        </w:rPr>
-      </w:pPr>
-      <w:r>
-        <w:rPr>
-          <w:rFonts w:asciiTheme="minorBidi" w:hAnsiTheme="minorBidi"/>
-          <w:rtl/>
-        </w:rPr>
-        <w:t>פרמטרים:</w:t>
-      </w:r>
-      <w:r>
-        <w:rPr>
-          <w:rFonts w:asciiTheme="minorBidi" w:hAnsiTheme="minorBidi"/>
-        </w:rPr>
-        <w:t xml:space="preserve"> </w:t>
-      </w:r>
-      <w:r>
-        <w:rPr>
-          <w:rFonts w:asciiTheme="minorBidi" w:hAnsiTheme="minorBidi"/>
-          <w:rtl/>
-        </w:rPr>
-        <w:t>עגלת קניות</w:t>
+          <w:b/>
+          <w:bCs/>
+        </w:rPr>
+      </w:pPr>
+      <w:r>
+        <w:rPr>
+          <w:rFonts w:asciiTheme="minorBidi" w:hAnsiTheme="minorBidi" w:hint="cs"/>
+          <w:rtl/>
+        </w:rPr>
+        <w:t>מצב לאחר סיום: עודכן המלאי בכל החנויות הרלוונטיות, נוספה הרכישה להיסטוריית הרכישותת עגלת הקניות מרוקנת</w:t>
       </w:r>
     </w:p>
     <w:p>
@@ -12498,14 +12484,141 @@
         <w:jc w:val="both"/>
         <w:rPr>
           <w:rFonts w:asciiTheme="minorBidi" w:hAnsiTheme="minorBidi"/>
-        </w:rPr>
-      </w:pPr>
-      <w:r>
-        <w:rPr>
-          <w:rFonts w:asciiTheme="minorBidi" w:hAnsiTheme="minorBidi"/>
-          <w:rtl/>
-        </w:rPr>
-        <w:t>תנאי מקדים:  עגלת הקניות אינה ריקה</w:t>
+          <w:b/>
+          <w:bCs/>
+        </w:rPr>
+      </w:pPr>
+      <w:r>
+        <w:rPr>
+          <w:rFonts w:asciiTheme="minorBidi" w:hAnsiTheme="minorBidi" w:hint="cs"/>
+          <w:rtl/>
+        </w:rPr>
+        <w:t>תרחיש מרכזי:</w:t>
+      </w:r>
+    </w:p>
+    <w:p>
+      <w:pPr>
+        <w:pStyle w:val="ListParagraph"/>
+        <w:numPr>
+          <w:ilvl w:val="0"/>
+          <w:numId w:val="12"/>
+        </w:numPr>
+        <w:spacing w:line="360" w:lineRule="auto"/>
+        <w:jc w:val="both"/>
+        <w:rPr>
+          <w:rFonts w:asciiTheme="minorBidi" w:hAnsiTheme="minorBidi"/>
+        </w:rPr>
+      </w:pPr>
+      <w:r>
+        <w:rPr>
+          <w:rFonts w:asciiTheme="minorBidi" w:hAnsiTheme="minorBidi"/>
+          <w:rtl/>
+        </w:rPr>
+        <w:t>המשתמש מנסה לבצע רכישה של עגלת הקניות</w:t>
+      </w:r>
+    </w:p>
+    <w:p>
+      <w:pPr>
+        <w:pStyle w:val="ListParagraph"/>
+        <w:numPr>
+          <w:ilvl w:val="0"/>
+          <w:numId w:val="12"/>
+        </w:numPr>
+        <w:spacing w:line="360" w:lineRule="auto"/>
+        <w:jc w:val="both"/>
+        <w:rPr>
+          <w:rFonts w:asciiTheme="minorBidi" w:hAnsiTheme="minorBidi"/>
+        </w:rPr>
+      </w:pPr>
+      <w:r>
+        <w:rPr>
+          <w:rFonts w:asciiTheme="minorBidi" w:hAnsiTheme="minorBidi" w:hint="cs"/>
+          <w:rtl/>
+        </w:rPr>
+        <w:t>עגלת הקניות מאושרת ע"פ מדיניות הרכישה, המלאי וההספקה של כלל החנויות (2.5.1)</w:t>
+      </w:r>
+    </w:p>
+    <w:p>
+      <w:pPr>
+        <w:pStyle w:val="ListParagraph"/>
+        <w:numPr>
+          <w:ilvl w:val="0"/>
+          <w:numId w:val="12"/>
+        </w:numPr>
+        <w:spacing w:line="360" w:lineRule="auto"/>
+        <w:jc w:val="both"/>
+        <w:rPr>
+          <w:rFonts w:asciiTheme="minorBidi" w:hAnsiTheme="minorBidi"/>
+        </w:rPr>
+      </w:pPr>
+      <w:r>
+        <w:rPr>
+          <w:rFonts w:asciiTheme="minorBidi" w:hAnsiTheme="minorBidi" w:hint="cs"/>
+          <w:rtl/>
+        </w:rPr>
+        <w:t>המערכת מחשבת את עלות עגלת הקניות בהתאם למדיניות ההנחה (2.5.2)</w:t>
+      </w:r>
+    </w:p>
+    <w:p>
+      <w:pPr>
+        <w:pStyle w:val="ListParagraph"/>
+        <w:numPr>
+          <w:ilvl w:val="0"/>
+          <w:numId w:val="12"/>
+        </w:numPr>
+        <w:spacing w:line="360" w:lineRule="auto"/>
+        <w:jc w:val="both"/>
+        <w:rPr>
+          <w:rFonts w:asciiTheme="minorBidi" w:hAnsiTheme="minorBidi"/>
+        </w:rPr>
+      </w:pPr>
+      <w:r>
+        <w:rPr>
+          <w:rFonts w:asciiTheme="minorBidi" w:hAnsiTheme="minorBidi" w:hint="cs"/>
+          <w:rtl/>
+        </w:rPr>
+        <w:t xml:space="preserve">המערכת מבצעת תשלום </w:t>
+      </w:r>
+      <w:r>
+        <w:rPr>
+          <w:rFonts w:asciiTheme="minorBidi" w:hAnsiTheme="minorBidi" w:hint="cs"/>
+          <w:rtl/>
+        </w:rPr>
+        <w:t>לפי אמצעי התשלום שהתקבל ובהתאם למחיר (</w:t>
+      </w:r>
+      <w:r>
+        <w:rPr>
+          <w:rFonts w:asciiTheme="minorBidi" w:hAnsiTheme="minorBidi"/>
+        </w:rPr>
+        <w:t>I.3</w:t>
+      </w:r>
+      <w:r>
+        <w:rPr>
+          <w:rFonts w:asciiTheme="minorBidi" w:hAnsiTheme="minorBidi" w:hint="cs"/>
+          <w:rtl/>
+        </w:rPr>
+        <w:t>)</w:t>
+      </w:r>
+    </w:p>
+    <w:p>
+      <w:pPr>
+        <w:pStyle w:val="ListParagraph"/>
+        <w:numPr>
+          <w:ilvl w:val="0"/>
+          <w:numId w:val="12"/>
+        </w:numPr>
+        <w:spacing w:line="360" w:lineRule="auto"/>
+        <w:jc w:val="both"/>
+        <w:rPr>
+          <w:rFonts w:asciiTheme="minorBidi" w:hAnsiTheme="minorBidi"/>
+        </w:rPr>
+      </w:pPr>
+      <w:r>
+        <w:rPr>
+          <w:rFonts w:asciiTheme="minorBidi" w:hAnsiTheme="minorBidi" w:hint="cs"/>
+          <w:rtl/>
+        </w:rPr>
+        <w:t>המערכת מוסיפה להיסטוריית הרכישות את הרכישה, מעדכנת את המלאי בחנויות ומרוקנת את עגלת הקניות של המשתמש הנוכחי</w:t>
       </w:r>
     </w:p>
     <w:p>
@@ -12523,11 +12636,88 @@
       </w:pPr>
       <w:r>
         <w:rPr>
-          <w:rFonts w:asciiTheme="minorBidi" w:hAnsiTheme="minorBidi"/>
-          <w:rtl/>
-        </w:rPr>
-        <w:t xml:space="preserve">מצב לאחר סיום: עגלת הקניות מאושרת במערכת ע"פ מדיניות הרכישה וההספקה של כלל החנויות הרלוונטיות </w:t>
-      </w:r>
+          <w:rFonts w:asciiTheme="minorBidi" w:hAnsiTheme="minorBidi" w:hint="cs"/>
+          <w:rtl/>
+        </w:rPr>
+        <w:t>תרחישים אלטרנטיביים:</w:t>
+      </w:r>
+    </w:p>
+    <w:p>
+      <w:pPr>
+        <w:pStyle w:val="ListParagraph"/>
+        <w:numPr>
+          <w:ilvl w:val="0"/>
+          <w:numId w:val="12"/>
+        </w:numPr>
+        <w:spacing w:line="360" w:lineRule="auto"/>
+        <w:jc w:val="both"/>
+        <w:rPr>
+          <w:rFonts w:asciiTheme="minorBidi" w:hAnsiTheme="minorBidi"/>
+        </w:rPr>
+      </w:pPr>
+      <w:r>
+        <w:rPr>
+          <w:rFonts w:asciiTheme="minorBidi" w:hAnsiTheme="minorBidi" w:hint="cs"/>
+          <w:rtl/>
+        </w:rPr>
+        <w:t>עגלת הקניות לא מאושרת ע"פ מדיניות הרכישה או המלאי או ההספקה של אחת החנויות</w:t>
+      </w:r>
+    </w:p>
+    <w:p>
+      <w:pPr>
+        <w:pStyle w:val="ListParagraph"/>
+        <w:numPr>
+          <w:ilvl w:val="0"/>
+          <w:numId w:val="12"/>
+        </w:numPr>
+        <w:spacing w:line="360" w:lineRule="auto"/>
+        <w:jc w:val="both"/>
+        <w:rPr>
+          <w:rFonts w:asciiTheme="minorBidi" w:hAnsiTheme="minorBidi"/>
+        </w:rPr>
+      </w:pPr>
+      <w:r>
+        <w:rPr>
+          <w:rFonts w:asciiTheme="minorBidi" w:hAnsiTheme="minorBidi" w:hint="cs"/>
+          <w:rtl/>
+        </w:rPr>
+        <w:t>התשלום לא התקבל במערכת, המערכת מוציאה הודעה מתאימה</w:t>
+      </w:r>
+    </w:p>
+    <w:p>
+      <w:pPr>
+        <w:pStyle w:val="ListParagraph"/>
+        <w:spacing w:line="360" w:lineRule="auto"/>
+        <w:ind w:left="1080"/>
+        <w:jc w:val="both"/>
+        <w:rPr>
+          <w:rFonts w:asciiTheme="minorBidi" w:hAnsiTheme="minorBidi"/>
+          <w:rtl/>
+        </w:rPr>
+      </w:pPr>
+    </w:p>
+    <w:p>
+      <w:pPr>
+        <w:pStyle w:val="ListParagraph"/>
+        <w:spacing w:line="360" w:lineRule="auto"/>
+        <w:ind w:left="1080"/>
+        <w:jc w:val="both"/>
+        <w:rPr>
+          <w:rFonts w:asciiTheme="minorBidi" w:hAnsiTheme="minorBidi"/>
+          <w:rtl/>
+        </w:rPr>
+      </w:pPr>
+    </w:p>
+    <w:p>
+      <w:pPr>
+        <w:pStyle w:val="ListParagraph"/>
+        <w:spacing w:line="360" w:lineRule="auto"/>
+        <w:ind w:left="1080"/>
+        <w:jc w:val="both"/>
+        <w:rPr>
+          <w:rFonts w:asciiTheme="minorBidi" w:hAnsiTheme="minorBidi"/>
+        </w:rPr>
+      </w:pPr>
     </w:p>
     <w:p>
       <w:pPr>
@@ -12547,132 +12737,7 @@
           <w:rFonts w:asciiTheme="minorBidi" w:hAnsiTheme="minorBidi"/>
           <w:rtl/>
         </w:rPr>
-        <w:t>תרחיש מרכזי:</w:t>
-      </w:r>
-    </w:p>
-    <w:p>
-      <w:pPr>
-        <w:pStyle w:val="ListParagraph"/>
-        <w:numPr>
-          <w:ilvl w:val="0"/>
-          <w:numId w:val="12"/>
-        </w:numPr>
-        <w:spacing w:line="360" w:lineRule="auto"/>
-        <w:jc w:val="both"/>
-        <w:rPr>
-          <w:rFonts w:asciiTheme="minorBidi" w:hAnsiTheme="minorBidi"/>
-        </w:rPr>
-      </w:pPr>
-      <w:r>
-        <w:rPr>
-          <w:rFonts w:asciiTheme="minorBidi" w:hAnsiTheme="minorBidi"/>
-          <w:rtl/>
-        </w:rPr>
-        <w:t>המשתמש מנסה לבצע רכישה של עגלת הקניות</w:t>
-      </w:r>
-    </w:p>
-    <w:p>
-      <w:pPr>
-        <w:pStyle w:val="ListParagraph"/>
-        <w:numPr>
-          <w:ilvl w:val="0"/>
-          <w:numId w:val="12"/>
-        </w:numPr>
-        <w:spacing w:line="360" w:lineRule="auto"/>
-        <w:jc w:val="both"/>
-        <w:rPr>
-          <w:rFonts w:asciiTheme="minorBidi" w:hAnsiTheme="minorBidi"/>
-        </w:rPr>
-      </w:pPr>
-      <w:r>
-        <w:rPr>
-          <w:rFonts w:asciiTheme="minorBidi" w:hAnsiTheme="minorBidi"/>
-          <w:rtl/>
-        </w:rPr>
-        <w:t>המערכת תעבור על כלל המוצרים ותוודא כי עבור כל סל קניות בעגלת הקניות הסל עומד במדיניות הרכישה של החנות</w:t>
-      </w:r>
-    </w:p>
-    <w:p>
-      <w:pPr>
-        <w:pStyle w:val="ListParagraph"/>
-        <w:numPr>
-          <w:ilvl w:val="0"/>
-          <w:numId w:val="12"/>
-        </w:numPr>
-        <w:spacing w:line="360" w:lineRule="auto"/>
-        <w:jc w:val="both"/>
-        <w:rPr>
-          <w:rFonts w:asciiTheme="minorBidi" w:hAnsiTheme="minorBidi"/>
-        </w:rPr>
-      </w:pPr>
-      <w:r>
-        <w:rPr>
-          <w:rFonts w:asciiTheme="minorBidi" w:hAnsiTheme="minorBidi"/>
-          <w:rtl/>
-        </w:rPr>
-        <w:t>המערכת תוודא כי לכל סל קניות קיימים מספיק פריטים בחנות</w:t>
-      </w:r>
-    </w:p>
-    <w:p>
-      <w:pPr>
-        <w:pStyle w:val="ListParagraph"/>
-        <w:numPr>
-          <w:ilvl w:val="0"/>
-          <w:numId w:val="11"/>
-        </w:numPr>
-        <w:spacing w:line="360" w:lineRule="auto"/>
-        <w:jc w:val="both"/>
-        <w:rPr>
-          <w:rFonts w:asciiTheme="minorBidi" w:hAnsiTheme="minorBidi"/>
-        </w:rPr>
-      </w:pPr>
-      <w:r>
-        <w:rPr>
-          <w:rFonts w:asciiTheme="minorBidi" w:hAnsiTheme="minorBidi"/>
-          <w:rtl/>
-        </w:rPr>
-        <w:t xml:space="preserve">תרחישים אלטרנטיביים: </w:t>
-      </w:r>
-    </w:p>
-    <w:p>
-      <w:pPr>
-        <w:pStyle w:val="ListParagraph"/>
-        <w:numPr>
-          <w:ilvl w:val="0"/>
-          <w:numId w:val="12"/>
-        </w:numPr>
-        <w:spacing w:line="360" w:lineRule="auto"/>
-        <w:jc w:val="both"/>
-        <w:rPr>
-          <w:rFonts w:asciiTheme="minorBidi" w:hAnsiTheme="minorBidi"/>
-        </w:rPr>
-      </w:pPr>
-      <w:r>
-        <w:rPr>
-          <w:rFonts w:asciiTheme="minorBidi" w:hAnsiTheme="minorBidi"/>
-          <w:rtl/>
-        </w:rPr>
-        <w:t>לא מתאפשרת הרכישה</w:t>
-      </w:r>
-    </w:p>
-    <w:p>
-      <w:pPr>
-        <w:pStyle w:val="ListParagraph"/>
-        <w:numPr>
-          <w:ilvl w:val="0"/>
-          <w:numId w:val="11"/>
-        </w:numPr>
-        <w:spacing w:line="360" w:lineRule="auto"/>
-        <w:jc w:val="both"/>
-        <w:rPr>
-          <w:rFonts w:asciiTheme="minorBidi" w:hAnsiTheme="minorBidi"/>
-        </w:rPr>
-      </w:pPr>
-      <w:r>
-        <w:rPr>
-          <w:rFonts w:asciiTheme="minorBidi" w:hAnsiTheme="minorBidi"/>
-          <w:rtl/>
-        </w:rPr>
+        <w:lastRenderedPageBreak/>
         <w:t>תרחישי קבלה:</w:t>
       </w:r>
     </w:p>
@@ -12684,8 +12749,622 @@
         <w:tblLook w:val="04A0" w:firstRow="1" w:lastRow="0" w:firstColumn="1" w:lastColumn="0" w:noHBand="0" w:noVBand="1"/>
       </w:tblPr>
       <w:tblGrid>
-        <w:gridCol w:w="2760"/>
-        <w:gridCol w:w="4114"/>
+        <w:gridCol w:w="2767"/>
+        <w:gridCol w:w="4106"/>
+        <w:gridCol w:w="1423"/>
+      </w:tblGrid>
+      <w:tr>
+        <w:tc>
+          <w:tcPr>
+            <w:tcW w:w="3080" w:type="dxa"/>
+          </w:tcPr>
+          <w:p>
+            <w:pPr>
+              <w:spacing w:line="360" w:lineRule="auto"/>
+              <w:rPr>
+                <w:rFonts w:asciiTheme="minorBidi" w:hAnsiTheme="minorBidi"/>
+                <w:rtl/>
+              </w:rPr>
+            </w:pPr>
+            <w:r>
+              <w:rPr>
+                <w:rFonts w:asciiTheme="minorBidi" w:hAnsiTheme="minorBidi"/>
+                <w:rtl/>
+              </w:rPr>
+              <w:t>תוצאה מצופה</w:t>
+            </w:r>
+          </w:p>
+        </w:tc>
+        <w:tc>
+          <w:tcPr>
+            <w:tcW w:w="4640" w:type="dxa"/>
+          </w:tcPr>
+          <w:p>
+            <w:pPr>
+              <w:spacing w:line="360" w:lineRule="auto"/>
+              <w:rPr>
+                <w:rFonts w:asciiTheme="minorBidi" w:hAnsiTheme="minorBidi"/>
+                <w:rtl/>
+              </w:rPr>
+            </w:pPr>
+            <w:r>
+              <w:rPr>
+                <w:rFonts w:asciiTheme="minorBidi" w:hAnsiTheme="minorBidi"/>
+                <w:rtl/>
+              </w:rPr>
+              <w:t>פעולה</w:t>
+            </w:r>
+          </w:p>
+        </w:tc>
+        <w:tc>
+          <w:tcPr>
+            <w:tcW w:w="1522" w:type="dxa"/>
+          </w:tcPr>
+          <w:p>
+            <w:pPr>
+              <w:spacing w:line="360" w:lineRule="auto"/>
+              <w:rPr>
+                <w:rFonts w:asciiTheme="minorBidi" w:hAnsiTheme="minorBidi"/>
+                <w:rtl/>
+              </w:rPr>
+            </w:pPr>
+          </w:p>
+        </w:tc>
+      </w:tr>
+      <w:tr>
+        <w:tc>
+          <w:tcPr>
+            <w:tcW w:w="3080" w:type="dxa"/>
+          </w:tcPr>
+          <w:p>
+            <w:pPr>
+              <w:spacing w:line="360" w:lineRule="auto"/>
+              <w:rPr>
+                <w:rFonts w:asciiTheme="minorBidi" w:hAnsiTheme="minorBidi"/>
+                <w:rtl/>
+              </w:rPr>
+            </w:pPr>
+            <w:r>
+              <w:rPr>
+                <w:rFonts w:asciiTheme="minorBidi" w:hAnsiTheme="minorBidi"/>
+                <w:rtl/>
+              </w:rPr>
+              <w:t xml:space="preserve">עגלת הקניות </w:t>
+            </w:r>
+            <w:r>
+              <w:rPr>
+                <w:rFonts w:asciiTheme="minorBidi" w:hAnsiTheme="minorBidi" w:hint="cs"/>
+                <w:rtl/>
+              </w:rPr>
+              <w:t>נרכשה בהצלחה</w:t>
+            </w:r>
+          </w:p>
+        </w:tc>
+        <w:tc>
+          <w:tcPr>
+            <w:tcW w:w="4640" w:type="dxa"/>
+          </w:tcPr>
+          <w:p>
+            <w:pPr>
+              <w:spacing w:line="360" w:lineRule="auto"/>
+              <w:rPr>
+                <w:rFonts w:asciiTheme="minorBidi" w:hAnsiTheme="minorBidi"/>
+                <w:rtl/>
+              </w:rPr>
+            </w:pPr>
+            <w:r>
+              <w:rPr>
+                <w:rFonts w:asciiTheme="minorBidi" w:hAnsiTheme="minorBidi" w:hint="cs"/>
+                <w:rtl/>
+              </w:rPr>
+              <w:t>המערכת מבצעת את כלל הבדיקות על עגלת הקניות, מחשבת את העלות ומבצעת את התשלום על עגלת הקניות.</w:t>
+            </w:r>
+          </w:p>
+        </w:tc>
+        <w:tc>
+          <w:tcPr>
+            <w:tcW w:w="1522" w:type="dxa"/>
+          </w:tcPr>
+          <w:p>
+            <w:pPr>
+              <w:spacing w:line="360" w:lineRule="auto"/>
+              <w:rPr>
+                <w:rFonts w:asciiTheme="minorBidi" w:hAnsiTheme="minorBidi"/>
+                <w:rtl/>
+              </w:rPr>
+            </w:pPr>
+            <w:r>
+              <w:rPr>
+                <w:rFonts w:asciiTheme="minorBidi" w:hAnsiTheme="minorBidi"/>
+              </w:rPr>
+              <w:t>Happy</w:t>
+            </w:r>
+          </w:p>
+        </w:tc>
+      </w:tr>
+      <w:tr>
+        <w:tc>
+          <w:tcPr>
+            <w:tcW w:w="3080" w:type="dxa"/>
+          </w:tcPr>
+          <w:p>
+            <w:pPr>
+              <w:spacing w:line="360" w:lineRule="auto"/>
+              <w:jc w:val="both"/>
+              <w:rPr>
+                <w:rFonts w:asciiTheme="minorBidi" w:hAnsiTheme="minorBidi"/>
+                <w:rtl/>
+              </w:rPr>
+            </w:pPr>
+            <w:r>
+              <w:rPr>
+                <w:rFonts w:asciiTheme="minorBidi" w:hAnsiTheme="minorBidi" w:hint="cs"/>
+                <w:rtl/>
+              </w:rPr>
+              <w:t>סל הקניות לא עומד במדיניות הרכישה של החנות</w:t>
+            </w:r>
+            <w:r>
+              <w:rPr>
+                <w:rFonts w:asciiTheme="minorBidi" w:hAnsiTheme="minorBidi" w:hint="cs"/>
+                <w:rtl/>
+              </w:rPr>
+              <w:t xml:space="preserve"> או שחסר מוצר מהעגלה באחת החנויות</w:t>
+            </w:r>
+          </w:p>
+        </w:tc>
+        <w:tc>
+          <w:tcPr>
+            <w:tcW w:w="4640" w:type="dxa"/>
+          </w:tcPr>
+          <w:p>
+            <w:pPr>
+              <w:spacing w:line="360" w:lineRule="auto"/>
+              <w:rPr>
+                <w:rFonts w:asciiTheme="minorBidi" w:hAnsiTheme="minorBidi"/>
+                <w:rtl/>
+              </w:rPr>
+            </w:pPr>
+            <w:r>
+              <w:rPr>
+                <w:rFonts w:asciiTheme="minorBidi" w:hAnsiTheme="minorBidi" w:hint="cs"/>
+                <w:rtl/>
+              </w:rPr>
+              <w:t>המערכת מגלה שעגלת הקניות לא עומדת במדיניות הרכישה או שחסר מוצר ומוציאה הודעה מתאימה למשתמש</w:t>
+            </w:r>
+          </w:p>
+        </w:tc>
+        <w:tc>
+          <w:tcPr>
+            <w:tcW w:w="1522" w:type="dxa"/>
+          </w:tcPr>
+          <w:p>
+            <w:pPr>
+              <w:spacing w:line="360" w:lineRule="auto"/>
+              <w:rPr>
+                <w:rFonts w:asciiTheme="minorBidi" w:hAnsiTheme="minorBidi"/>
+              </w:rPr>
+            </w:pPr>
+            <w:r>
+              <w:rPr>
+                <w:rFonts w:asciiTheme="minorBidi" w:hAnsiTheme="minorBidi"/>
+              </w:rPr>
+              <w:t>Sad</w:t>
+            </w:r>
+          </w:p>
+        </w:tc>
+      </w:tr>
+      <w:tr>
+        <w:tc>
+          <w:tcPr>
+            <w:tcW w:w="3080" w:type="dxa"/>
+          </w:tcPr>
+          <w:p>
+            <w:pPr>
+              <w:spacing w:line="360" w:lineRule="auto"/>
+              <w:jc w:val="both"/>
+              <w:rPr>
+                <w:rFonts w:asciiTheme="minorBidi" w:hAnsiTheme="minorBidi" w:hint="cs"/>
+                <w:rtl/>
+              </w:rPr>
+            </w:pPr>
+            <w:r>
+              <w:rPr>
+                <w:rFonts w:asciiTheme="minorBidi" w:hAnsiTheme="minorBidi" w:hint="cs"/>
+                <w:rtl/>
+              </w:rPr>
+              <w:t>התשלום לא התקבל במערכת</w:t>
+            </w:r>
+          </w:p>
+        </w:tc>
+        <w:tc>
+          <w:tcPr>
+            <w:tcW w:w="4640" w:type="dxa"/>
+          </w:tcPr>
+          <w:p>
+            <w:pPr>
+              <w:spacing w:line="360" w:lineRule="auto"/>
+              <w:rPr>
+                <w:rFonts w:asciiTheme="minorBidi" w:hAnsiTheme="minorBidi"/>
+                <w:rtl/>
+              </w:rPr>
+            </w:pPr>
+            <w:r>
+              <w:rPr>
+                <w:rFonts w:asciiTheme="minorBidi" w:hAnsiTheme="minorBidi" w:hint="cs"/>
+                <w:rtl/>
+              </w:rPr>
+              <w:t>המערכת</w:t>
+            </w:r>
+            <w:r>
+              <w:rPr>
+                <w:rFonts w:asciiTheme="minorBidi" w:hAnsiTheme="minorBidi" w:hint="cs"/>
+                <w:rtl/>
+              </w:rPr>
+              <w:t xml:space="preserve"> סורבה לתשלום על עגלת הקניות ומוציאה הודעה מתאימה למשתמש</w:t>
+            </w:r>
+          </w:p>
+        </w:tc>
+        <w:tc>
+          <w:tcPr>
+            <w:tcW w:w="1522" w:type="dxa"/>
+          </w:tcPr>
+          <w:p>
+            <w:pPr>
+              <w:spacing w:line="360" w:lineRule="auto"/>
+              <w:rPr>
+                <w:rFonts w:asciiTheme="minorBidi" w:hAnsiTheme="minorBidi" w:hint="cs"/>
+                <w:rtl/>
+              </w:rPr>
+            </w:pPr>
+            <w:r>
+              <w:rPr>
+                <w:rFonts w:asciiTheme="minorBidi" w:hAnsiTheme="minorBidi" w:hint="cs"/>
+              </w:rPr>
+              <w:t>S</w:t>
+            </w:r>
+            <w:r>
+              <w:rPr>
+                <w:rFonts w:asciiTheme="minorBidi" w:hAnsiTheme="minorBidi"/>
+              </w:rPr>
+              <w:t>ad</w:t>
+            </w:r>
+          </w:p>
+        </w:tc>
+      </w:tr>
+    </w:tbl>
+    <w:p>
+      <w:pPr>
+        <w:rPr>
+          <w:rFonts w:asciiTheme="minorBidi" w:hAnsiTheme="minorBidi"/>
+          <w:b/>
+          <w:bCs/>
+          <w:rtl/>
+        </w:rPr>
+      </w:pPr>
+    </w:p>
+    <w:p>
+      <w:pPr>
+        <w:spacing w:line="360" w:lineRule="auto"/>
+        <w:ind w:left="360"/>
+        <w:jc w:val="both"/>
+        <w:rPr>
+          <w:rFonts w:asciiTheme="minorBidi" w:hAnsiTheme="minorBidi"/>
+          <w:b/>
+          <w:bCs/>
+          <w:rtl/>
+        </w:rPr>
+      </w:pPr>
+    </w:p>
+    <w:p>
+      <w:pPr>
+        <w:spacing w:line="360" w:lineRule="auto"/>
+        <w:jc w:val="both"/>
+        <w:rPr>
+          <w:rFonts w:asciiTheme="minorBidi" w:hAnsiTheme="minorBidi"/>
+          <w:u w:val="single"/>
+          <w:rtl/>
+        </w:rPr>
+      </w:pPr>
+      <w:r>
+        <w:rPr>
+          <w:rFonts w:asciiTheme="minorBidi" w:hAnsiTheme="minorBidi"/>
+          <w:u w:val="single"/>
+          <w:rtl/>
+        </w:rPr>
+        <w:t>אישור רכישת עגלת קניות במערכת</w:t>
+      </w:r>
+      <w:r>
+        <w:rPr>
+          <w:rFonts w:asciiTheme="minorBidi" w:hAnsiTheme="minorBidi" w:hint="cs"/>
+          <w:u w:val="single"/>
+          <w:rtl/>
+        </w:rPr>
+        <w:t xml:space="preserve"> (2.5.1)</w:t>
+      </w:r>
+      <w:r>
+        <w:rPr>
+          <w:rFonts w:asciiTheme="minorBidi" w:hAnsiTheme="minorBidi"/>
+          <w:u w:val="single"/>
+          <w:rtl/>
+        </w:rPr>
+        <w:t>:</w:t>
+      </w:r>
+    </w:p>
+    <w:p>
+      <w:pPr>
+        <w:pStyle w:val="ListParagraph"/>
+        <w:numPr>
+          <w:ilvl w:val="0"/>
+          <w:numId w:val="11"/>
+        </w:numPr>
+        <w:spacing w:line="360" w:lineRule="auto"/>
+        <w:jc w:val="both"/>
+        <w:rPr>
+          <w:rFonts w:asciiTheme="minorBidi" w:hAnsiTheme="minorBidi"/>
+        </w:rPr>
+      </w:pPr>
+      <w:r>
+        <w:rPr>
+          <w:rFonts w:asciiTheme="minorBidi" w:hAnsiTheme="minorBidi"/>
+          <w:rtl/>
+        </w:rPr>
+        <w:t>שחקנים: מערכת</w:t>
+      </w:r>
+    </w:p>
+    <w:p>
+      <w:pPr>
+        <w:pStyle w:val="ListParagraph"/>
+        <w:numPr>
+          <w:ilvl w:val="0"/>
+          <w:numId w:val="11"/>
+        </w:numPr>
+        <w:spacing w:line="360" w:lineRule="auto"/>
+        <w:jc w:val="both"/>
+        <w:rPr>
+          <w:rFonts w:asciiTheme="minorBidi" w:hAnsiTheme="minorBidi"/>
+        </w:rPr>
+      </w:pPr>
+      <w:r>
+        <w:rPr>
+          <w:rFonts w:asciiTheme="minorBidi" w:hAnsiTheme="minorBidi"/>
+          <w:rtl/>
+        </w:rPr>
+        <w:t>פרמטרים:</w:t>
+      </w:r>
+      <w:r>
+        <w:rPr>
+          <w:rFonts w:asciiTheme="minorBidi" w:hAnsiTheme="minorBidi"/>
+        </w:rPr>
+        <w:t xml:space="preserve"> </w:t>
+      </w:r>
+      <w:r>
+        <w:rPr>
+          <w:rFonts w:asciiTheme="minorBidi" w:hAnsiTheme="minorBidi"/>
+          <w:rtl/>
+        </w:rPr>
+        <w:t>עגלת קניות</w:t>
+      </w:r>
+    </w:p>
+    <w:p>
+      <w:pPr>
+        <w:pStyle w:val="ListParagraph"/>
+        <w:numPr>
+          <w:ilvl w:val="0"/>
+          <w:numId w:val="11"/>
+        </w:numPr>
+        <w:spacing w:line="360" w:lineRule="auto"/>
+        <w:jc w:val="both"/>
+        <w:rPr>
+          <w:rFonts w:asciiTheme="minorBidi" w:hAnsiTheme="minorBidi"/>
+        </w:rPr>
+      </w:pPr>
+      <w:r>
+        <w:rPr>
+          <w:rFonts w:asciiTheme="minorBidi" w:hAnsiTheme="minorBidi"/>
+          <w:rtl/>
+        </w:rPr>
+        <w:t>תנאי מקדים:  עגלת הקניות אינה ריקה</w:t>
+      </w:r>
+    </w:p>
+    <w:p>
+      <w:pPr>
+        <w:pStyle w:val="ListParagraph"/>
+        <w:numPr>
+          <w:ilvl w:val="0"/>
+          <w:numId w:val="11"/>
+        </w:numPr>
+        <w:spacing w:line="360" w:lineRule="auto"/>
+        <w:jc w:val="both"/>
+        <w:rPr>
+          <w:rFonts w:asciiTheme="minorBidi" w:hAnsiTheme="minorBidi"/>
+        </w:rPr>
+      </w:pPr>
+      <w:r>
+        <w:rPr>
+          <w:rFonts w:asciiTheme="minorBidi" w:hAnsiTheme="minorBidi"/>
+          <w:rtl/>
+        </w:rPr>
+        <w:t xml:space="preserve">מצב לאחר סיום: עגלת הקניות מאושרת במערכת ע"פ מדיניות הרכישה וההספקה של כלל החנויות הרלוונטיות </w:t>
+      </w:r>
+    </w:p>
+    <w:p>
+      <w:pPr>
+        <w:pStyle w:val="ListParagraph"/>
+        <w:numPr>
+          <w:ilvl w:val="0"/>
+          <w:numId w:val="11"/>
+        </w:numPr>
+        <w:spacing w:line="360" w:lineRule="auto"/>
+        <w:jc w:val="both"/>
+        <w:rPr>
+          <w:rFonts w:asciiTheme="minorBidi" w:hAnsiTheme="minorBidi"/>
+        </w:rPr>
+      </w:pPr>
+      <w:r>
+        <w:rPr>
+          <w:rFonts w:asciiTheme="minorBidi" w:hAnsiTheme="minorBidi"/>
+          <w:rtl/>
+        </w:rPr>
+        <w:t>תרחיש מרכזי:</w:t>
+      </w:r>
+    </w:p>
+    <w:p>
+      <w:pPr>
+        <w:pStyle w:val="ListParagraph"/>
+        <w:numPr>
+          <w:ilvl w:val="0"/>
+          <w:numId w:val="12"/>
+        </w:numPr>
+        <w:spacing w:line="360" w:lineRule="auto"/>
+        <w:jc w:val="both"/>
+        <w:rPr>
+          <w:rFonts w:asciiTheme="minorBidi" w:hAnsiTheme="minorBidi"/>
+        </w:rPr>
+      </w:pPr>
+      <w:r>
+        <w:rPr>
+          <w:rFonts w:asciiTheme="minorBidi" w:hAnsiTheme="minorBidi"/>
+          <w:rtl/>
+        </w:rPr>
+        <w:t>המשתמש מנסה לבצע רכישה של עגלת הקניות</w:t>
+      </w:r>
+    </w:p>
+    <w:p>
+      <w:pPr>
+        <w:pStyle w:val="ListParagraph"/>
+        <w:numPr>
+          <w:ilvl w:val="0"/>
+          <w:numId w:val="12"/>
+        </w:numPr>
+        <w:spacing w:line="360" w:lineRule="auto"/>
+        <w:jc w:val="both"/>
+        <w:rPr>
+          <w:rFonts w:asciiTheme="minorBidi" w:hAnsiTheme="minorBidi"/>
+        </w:rPr>
+      </w:pPr>
+      <w:r>
+        <w:rPr>
+          <w:rFonts w:asciiTheme="minorBidi" w:hAnsiTheme="minorBidi"/>
+          <w:rtl/>
+        </w:rPr>
+        <w:t>המערכת תעבור על כלל המוצרים ותוודא כי עבור כל סל קניות בעגלת הקניות הסל עומד במדיניות הרכישה של החנות</w:t>
+      </w:r>
+    </w:p>
+    <w:p>
+      <w:pPr>
+        <w:pStyle w:val="ListParagraph"/>
+        <w:numPr>
+          <w:ilvl w:val="0"/>
+          <w:numId w:val="12"/>
+        </w:numPr>
+        <w:spacing w:line="360" w:lineRule="auto"/>
+        <w:jc w:val="both"/>
+        <w:rPr>
+          <w:rFonts w:asciiTheme="minorBidi" w:hAnsiTheme="minorBidi"/>
+        </w:rPr>
+      </w:pPr>
+      <w:r>
+        <w:rPr>
+          <w:rFonts w:asciiTheme="minorBidi" w:hAnsiTheme="minorBidi"/>
+          <w:rtl/>
+        </w:rPr>
+        <w:t>המערכת תוודא כי לכל סל קניות קיימים מספיק פריטים בחנות</w:t>
+      </w:r>
+    </w:p>
+    <w:p>
+      <w:pPr>
+        <w:pStyle w:val="ListParagraph"/>
+        <w:numPr>
+          <w:ilvl w:val="0"/>
+          <w:numId w:val="11"/>
+        </w:numPr>
+        <w:spacing w:line="360" w:lineRule="auto"/>
+        <w:jc w:val="both"/>
+        <w:rPr>
+          <w:rFonts w:asciiTheme="minorBidi" w:hAnsiTheme="minorBidi"/>
+        </w:rPr>
+      </w:pPr>
+      <w:r>
+        <w:rPr>
+          <w:rFonts w:asciiTheme="minorBidi" w:hAnsiTheme="minorBidi"/>
+          <w:rtl/>
+        </w:rPr>
+        <w:t xml:space="preserve">תרחישים אלטרנטיביים: </w:t>
+      </w:r>
+    </w:p>
+    <w:p>
+      <w:pPr>
+        <w:pStyle w:val="ListParagraph"/>
+        <w:numPr>
+          <w:ilvl w:val="0"/>
+          <w:numId w:val="12"/>
+        </w:numPr>
+        <w:spacing w:line="360" w:lineRule="auto"/>
+        <w:jc w:val="both"/>
+        <w:rPr>
+          <w:rFonts w:asciiTheme="minorBidi" w:hAnsiTheme="minorBidi"/>
+        </w:rPr>
+      </w:pPr>
+      <w:r>
+        <w:rPr>
+          <w:rFonts w:asciiTheme="minorBidi" w:hAnsiTheme="minorBidi" w:hint="cs"/>
+          <w:rtl/>
+        </w:rPr>
+        <w:t>סל הקניות לא עומד במדיניות הרכישה של החנות</w:t>
+      </w:r>
+    </w:p>
+    <w:p>
+      <w:pPr>
+        <w:pStyle w:val="ListParagraph"/>
+        <w:numPr>
+          <w:ilvl w:val="0"/>
+          <w:numId w:val="12"/>
+        </w:numPr>
+        <w:spacing w:line="360" w:lineRule="auto"/>
+        <w:jc w:val="both"/>
+        <w:rPr>
+          <w:rFonts w:asciiTheme="minorBidi" w:hAnsiTheme="minorBidi"/>
+        </w:rPr>
+      </w:pPr>
+      <w:r>
+        <w:rPr>
+          <w:rFonts w:asciiTheme="minorBidi" w:hAnsiTheme="minorBidi" w:hint="cs"/>
+          <w:rtl/>
+        </w:rPr>
+        <w:t>חסר פריט מסל הקניות באחד החנויות</w:t>
+      </w:r>
+    </w:p>
+    <w:p>
+      <w:pPr>
+        <w:pStyle w:val="ListParagraph"/>
+        <w:numPr>
+          <w:ilvl w:val="0"/>
+          <w:numId w:val="11"/>
+        </w:numPr>
+        <w:spacing w:line="360" w:lineRule="auto"/>
+        <w:jc w:val="both"/>
+        <w:rPr>
+          <w:rFonts w:asciiTheme="minorBidi" w:hAnsiTheme="minorBidi"/>
+        </w:rPr>
+      </w:pPr>
+      <w:r>
+        <w:rPr>
+          <w:rFonts w:asciiTheme="minorBidi" w:hAnsiTheme="minorBidi"/>
+          <w:rtl/>
+        </w:rPr>
+        <w:t>תרחישי קבלה:</w:t>
+      </w:r>
+    </w:p>
+    <w:tbl>
+      <w:tblPr>
+        <w:tblStyle w:val="TableGrid"/>
+        <w:bidiVisual/>
+        <w:tblW w:w="0" w:type="auto"/>
+        <w:tblLook w:val="04A0" w:firstRow="1" w:lastRow="0" w:firstColumn="1" w:lastColumn="0" w:noHBand="0" w:noVBand="1"/>
+      </w:tblPr>
+      <w:tblGrid>
+        <w:gridCol w:w="2762"/>
+        <w:gridCol w:w="4112"/>
         <w:gridCol w:w="1422"/>
       </w:tblGrid>
       <w:tr>
@@ -12764,7 +13443,6 @@
                 <w:rFonts w:asciiTheme="minorBidi" w:hAnsiTheme="minorBidi"/>
                 <w:rtl/>
               </w:rPr>
-              <w:lastRenderedPageBreak/>
               <w:t xml:space="preserve">עגלת הקניות מאושרת רכישה </w:t>
             </w:r>
           </w:p>
@@ -12819,18 +13497,27 @@
           <w:p>
             <w:pPr>
               <w:spacing w:line="360" w:lineRule="auto"/>
-              <w:rPr>
-                <w:rFonts w:asciiTheme="minorBidi" w:hAnsiTheme="minorBidi"/>
-                <w:rtl/>
-              </w:rPr>
-            </w:pPr>
-            <w:r>
-              <w:rPr>
-                <w:rFonts w:asciiTheme="minorBidi" w:hAnsiTheme="minorBidi"/>
-                <w:rtl/>
-              </w:rPr>
-              <w:t>עגלת הקניות לא מאושרת רכישה</w:t>
-            </w:r>
+              <w:jc w:val="both"/>
+              <w:rPr>
+                <w:rFonts w:asciiTheme="minorBidi" w:hAnsiTheme="minorBidi"/>
+              </w:rPr>
+            </w:pPr>
+            <w:r>
+              <w:rPr>
+                <w:rFonts w:asciiTheme="minorBidi" w:hAnsiTheme="minorBidi" w:hint="cs"/>
+                <w:rtl/>
+              </w:rPr>
+              <w:t>סל הקניות לא עומד במדיניות הרכישה של החנות</w:t>
+            </w:r>
+          </w:p>
+          <w:p>
+            <w:pPr>
+              <w:spacing w:line="360" w:lineRule="auto"/>
+              <w:rPr>
+                <w:rFonts w:asciiTheme="minorBidi" w:hAnsiTheme="minorBidi"/>
+                <w:rtl/>
+              </w:rPr>
+            </w:pPr>
           </w:p>
         </w:tc>
         <w:tc>
@@ -12870,6 +13557,85 @@
                 <w:rFonts w:asciiTheme="minorBidi" w:hAnsiTheme="minorBidi"/>
               </w:rPr>
               <w:t>Sad</w:t>
+            </w:r>
+          </w:p>
+        </w:tc>
+      </w:tr>
+      <w:tr>
+        <w:tc>
+          <w:tcPr>
+            <w:tcW w:w="3080" w:type="dxa"/>
+          </w:tcPr>
+          <w:p>
+            <w:pPr>
+              <w:spacing w:line="360" w:lineRule="auto"/>
+              <w:jc w:val="both"/>
+              <w:rPr>
+                <w:rFonts w:asciiTheme="minorBidi" w:hAnsiTheme="minorBidi" w:hint="cs"/>
+                <w:rtl/>
+              </w:rPr>
+            </w:pPr>
+            <w:r>
+              <w:rPr>
+                <w:rFonts w:asciiTheme="minorBidi" w:hAnsiTheme="minorBidi" w:hint="cs"/>
+                <w:rtl/>
+              </w:rPr>
+              <w:lastRenderedPageBreak/>
+              <w:t>חסר פריט מסל הקניות באחד החנויות</w:t>
+            </w:r>
+          </w:p>
+        </w:tc>
+        <w:tc>
+          <w:tcPr>
+            <w:tcW w:w="4640" w:type="dxa"/>
+          </w:tcPr>
+          <w:p>
+            <w:pPr>
+              <w:spacing w:line="360" w:lineRule="auto"/>
+              <w:rPr>
+                <w:rFonts w:asciiTheme="minorBidi" w:hAnsiTheme="minorBidi"/>
+                <w:rtl/>
+              </w:rPr>
+            </w:pPr>
+            <w:r>
+              <w:rPr>
+                <w:rFonts w:asciiTheme="minorBidi" w:hAnsiTheme="minorBidi" w:hint="cs"/>
+                <w:rtl/>
+              </w:rPr>
+              <w:t>אחד הפריטים מסל הקניות כבר לא קיים בחנות</w:t>
+            </w:r>
+            <w:r>
+              <w:rPr>
+                <w:rFonts w:asciiTheme="minorBidi" w:hAnsiTheme="minorBidi" w:hint="cs"/>
+                <w:rtl/>
+              </w:rPr>
+              <w:t>, המערכת תוציא הודעה מתאימה.</w:t>
+            </w:r>
+          </w:p>
+        </w:tc>
+        <w:tc>
+          <w:tcPr>
+            <w:tcW w:w="1522" w:type="dxa"/>
+          </w:tcPr>
+          <w:p>
+            <w:pPr>
+              <w:spacing w:line="360" w:lineRule="auto"/>
+              <w:rPr>
+                <w:rFonts w:asciiTheme="minorBidi" w:hAnsiTheme="minorBidi" w:hint="cs"/>
+                <w:rtl/>
+              </w:rPr>
+            </w:pPr>
+            <w:r>
+              <w:rPr>
+                <w:rFonts w:asciiTheme="minorBidi" w:hAnsiTheme="minorBidi" w:hint="cs"/>
+              </w:rPr>
+              <w:t>S</w:t>
+            </w:r>
+            <w:r>
+              <w:rPr>
+                <w:rFonts w:asciiTheme="minorBidi" w:hAnsiTheme="minorBidi"/>
+              </w:rPr>
+              <w:t>ad</w:t>
             </w:r>
           </w:p>
         </w:tc>
@@ -22259,7 +23025,7 @@
         <w:rFonts w:ascii="Symbol" w:eastAsiaTheme="minorHAnsi" w:hAnsi="Symbol" w:cs="David" w:hint="default"/>
       </w:rPr>
     </w:lvl>
-    <w:lvl w:ilvl="1" w:tplc="20000003" w:tentative="1">
+    <w:lvl w:ilvl="1" w:tplc="20000003">
       <w:start w:val="1"/>
       <w:numFmt w:val="bullet"/>
       <w:lvlText w:val="o"/>

</xml_diff>